<commit_message>
Updated Calculator System Requirements Document
*Updated Calculator System Requirements.docx with new requirements.
</commit_message>
<xml_diff>
--- a/Documents/Calculator System Requirements v3.0.docx
+++ b/Documents/Calculator System Requirements v3.0.docx
@@ -157,6 +157,288 @@
         </w:rPr>
         <w:t>The Calculator program will be written in the Python language.</w:t>
       </w:r>
+    </w:p>
+    <w:p>
+      <w:pPr>
+        <w:pStyle w:val="ListParagraph"/>
+        <w:numPr>
+          <w:ilvl w:val="0"/>
+          <w:numId w:val="1"/>
+        </w:numPr>
+        <w:spacing w:line="240" w:lineRule="auto"/>
+        <w:rPr>
+          <w:rFonts w:ascii="Times New Roman" w:hAnsi="Times New Roman" w:cs="Times New Roman"/>
+          <w:sz w:val="24"/>
+          <w:szCs w:val="24"/>
+        </w:rPr>
+      </w:pPr>
+      <w:r>
+        <w:rPr>
+          <w:rFonts w:ascii="Times New Roman" w:hAnsi="Times New Roman" w:cs="Times New Roman"/>
+          <w:sz w:val="24"/>
+          <w:szCs w:val="24"/>
+        </w:rPr>
+        <w:t>The Calculator shall take an expression and evaluate it, as well as show the components</w:t>
+      </w:r>
+      <w:r>
+        <w:rPr>
+          <w:rFonts w:ascii="Times New Roman" w:hAnsi="Times New Roman" w:cs="Times New Roman"/>
+          <w:sz w:val="24"/>
+          <w:szCs w:val="24"/>
+        </w:rPr>
+        <w:t xml:space="preserve"> that make up the expression.</w:t>
+      </w:r>
+    </w:p>
+    <w:p>
+      <w:pPr>
+        <w:pStyle w:val="ListParagraph"/>
+        <w:spacing w:line="240" w:lineRule="auto"/>
+        <w:ind w:left="1080"/>
+        <w:rPr>
+          <w:rFonts w:ascii="Times New Roman" w:hAnsi="Times New Roman" w:cs="Times New Roman"/>
+          <w:sz w:val="24"/>
+          <w:szCs w:val="24"/>
+        </w:rPr>
+      </w:pPr>
+    </w:p>
+    <w:p>
+      <w:pPr>
+        <w:pStyle w:val="ListParagraph"/>
+        <w:spacing w:line="240" w:lineRule="auto"/>
+        <w:ind w:left="1080"/>
+        <w:rPr>
+          <w:rFonts w:ascii="Times New Roman" w:hAnsi="Times New Roman" w:cs="Times New Roman"/>
+          <w:sz w:val="24"/>
+          <w:szCs w:val="24"/>
+        </w:rPr>
+      </w:pPr>
+      <w:r>
+        <w:rPr>
+          <w:rFonts w:ascii="Times New Roman" w:hAnsi="Times New Roman" w:cs="Times New Roman"/>
+          <w:sz w:val="24"/>
+          <w:szCs w:val="24"/>
+        </w:rPr>
+        <w:t>For example:</w:t>
+      </w:r>
+    </w:p>
+    <w:p>
+      <w:pPr>
+        <w:pStyle w:val="ListParagraph"/>
+        <w:spacing w:line="240" w:lineRule="auto"/>
+        <w:ind w:left="1080"/>
+        <w:rPr>
+          <w:rFonts w:ascii="Times New Roman" w:hAnsi="Times New Roman" w:cs="Times New Roman"/>
+          <w:sz w:val="24"/>
+          <w:szCs w:val="24"/>
+        </w:rPr>
+      </w:pPr>
+      <w:r>
+        <w:rPr>
+          <w:rFonts w:ascii="Times New Roman" w:hAnsi="Times New Roman" w:cs="Times New Roman"/>
+          <w:sz w:val="24"/>
+          <w:szCs w:val="24"/>
+        </w:rPr>
+        <w:tab/>
+        <w:t>Inputting 11 +9 will produce the following:</w:t>
+      </w:r>
+    </w:p>
+    <w:p>
+      <w:pPr>
+        <w:pStyle w:val="ListParagraph"/>
+        <w:spacing w:line="240" w:lineRule="auto"/>
+        <w:ind w:left="1080"/>
+        <w:rPr>
+          <w:rFonts w:ascii="Times New Roman" w:hAnsi="Times New Roman" w:cs="Times New Roman"/>
+          <w:sz w:val="24"/>
+          <w:szCs w:val="24"/>
+        </w:rPr>
+      </w:pPr>
+      <w:r>
+        <w:rPr>
+          <w:rFonts w:ascii="Times New Roman" w:hAnsi="Times New Roman" w:cs="Times New Roman"/>
+          <w:sz w:val="24"/>
+          <w:szCs w:val="24"/>
+        </w:rPr>
+        <w:tab/>
+      </w:r>
+      <w:r>
+        <w:rPr>
+          <w:rFonts w:ascii="Times New Roman" w:hAnsi="Times New Roman" w:cs="Times New Roman"/>
+          <w:sz w:val="24"/>
+          <w:szCs w:val="24"/>
+        </w:rPr>
+        <w:tab/>
+        <w:t>Evaluation: 20</w:t>
+      </w:r>
+    </w:p>
+    <w:p>
+      <w:pPr>
+        <w:pStyle w:val="ListParagraph"/>
+        <w:spacing w:line="240" w:lineRule="auto"/>
+        <w:ind w:left="1080"/>
+        <w:rPr>
+          <w:rFonts w:ascii="Times New Roman" w:hAnsi="Times New Roman" w:cs="Times New Roman"/>
+          <w:sz w:val="24"/>
+          <w:szCs w:val="24"/>
+        </w:rPr>
+      </w:pPr>
+      <w:r>
+        <w:rPr>
+          <w:rFonts w:ascii="Times New Roman" w:hAnsi="Times New Roman" w:cs="Times New Roman"/>
+          <w:sz w:val="24"/>
+          <w:szCs w:val="24"/>
+        </w:rPr>
+        <w:tab/>
+      </w:r>
+      <w:r>
+        <w:rPr>
+          <w:rFonts w:ascii="Times New Roman" w:hAnsi="Times New Roman" w:cs="Times New Roman"/>
+          <w:sz w:val="24"/>
+          <w:szCs w:val="24"/>
+        </w:rPr>
+        <w:tab/>
+      </w:r>
+      <w:r>
+        <w:rPr>
+          <w:rFonts w:ascii="Times New Roman" w:hAnsi="Times New Roman" w:cs="Times New Roman"/>
+          <w:sz w:val="24"/>
+          <w:szCs w:val="24"/>
+        </w:rPr>
+        <w:t>Components:</w:t>
+      </w:r>
+    </w:p>
+    <w:p>
+      <w:pPr>
+        <w:pStyle w:val="ListParagraph"/>
+        <w:spacing w:line="240" w:lineRule="auto"/>
+        <w:ind w:left="2880"/>
+        <w:rPr>
+          <w:rFonts w:ascii="Times New Roman" w:hAnsi="Times New Roman" w:cs="Times New Roman"/>
+          <w:sz w:val="24"/>
+          <w:szCs w:val="24"/>
+        </w:rPr>
+      </w:pPr>
+      <w:r>
+        <w:rPr>
+          <w:rFonts w:ascii="Times New Roman" w:hAnsi="Times New Roman" w:cs="Times New Roman"/>
+          <w:sz w:val="24"/>
+          <w:szCs w:val="24"/>
+        </w:rPr>
+        <w:t xml:space="preserve">Integer, Value </w:t>
+      </w:r>
+      <w:r>
+        <w:rPr>
+          <w:rFonts w:ascii="Times New Roman" w:hAnsi="Times New Roman" w:cs="Times New Roman"/>
+          <w:sz w:val="24"/>
+          <w:szCs w:val="24"/>
+        </w:rPr>
+        <w:t>1</w:t>
+      </w:r>
+      <w:r>
+        <w:rPr>
+          <w:rFonts w:ascii="Times New Roman" w:hAnsi="Times New Roman" w:cs="Times New Roman"/>
+          <w:sz w:val="24"/>
+          <w:szCs w:val="24"/>
+        </w:rPr>
+        <w:t>1</w:t>
+      </w:r>
+    </w:p>
+    <w:p>
+      <w:pPr>
+        <w:pStyle w:val="ListParagraph"/>
+        <w:spacing w:line="240" w:lineRule="auto"/>
+        <w:ind w:left="2880"/>
+        <w:rPr>
+          <w:rFonts w:ascii="Times New Roman" w:hAnsi="Times New Roman" w:cs="Times New Roman"/>
+          <w:sz w:val="24"/>
+          <w:szCs w:val="24"/>
+        </w:rPr>
+      </w:pPr>
+      <w:r>
+        <w:rPr>
+          <w:rFonts w:ascii="Times New Roman" w:hAnsi="Times New Roman" w:cs="Times New Roman"/>
+          <w:sz w:val="24"/>
+          <w:szCs w:val="24"/>
+        </w:rPr>
+        <w:t>Whitespace</w:t>
+      </w:r>
+    </w:p>
+    <w:p>
+      <w:pPr>
+        <w:pStyle w:val="ListParagraph"/>
+        <w:spacing w:line="240" w:lineRule="auto"/>
+        <w:ind w:left="2880"/>
+        <w:rPr>
+          <w:rFonts w:ascii="Times New Roman" w:hAnsi="Times New Roman" w:cs="Times New Roman"/>
+          <w:sz w:val="24"/>
+          <w:szCs w:val="24"/>
+        </w:rPr>
+      </w:pPr>
+      <w:r>
+        <w:rPr>
+          <w:rFonts w:ascii="Times New Roman" w:hAnsi="Times New Roman" w:cs="Times New Roman"/>
+          <w:sz w:val="24"/>
+          <w:szCs w:val="24"/>
+        </w:rPr>
+        <w:t>Operator, Value '+'</w:t>
+      </w:r>
+    </w:p>
+    <w:p>
+      <w:pPr>
+        <w:pStyle w:val="ListParagraph"/>
+        <w:spacing w:line="240" w:lineRule="auto"/>
+        <w:ind w:left="2880"/>
+        <w:rPr>
+          <w:rFonts w:ascii="Times New Roman" w:hAnsi="Times New Roman" w:cs="Times New Roman"/>
+          <w:sz w:val="24"/>
+          <w:szCs w:val="24"/>
+        </w:rPr>
+      </w:pPr>
+      <w:r>
+        <w:rPr>
+          <w:rFonts w:ascii="Times New Roman" w:hAnsi="Times New Roman" w:cs="Times New Roman"/>
+          <w:sz w:val="24"/>
+          <w:szCs w:val="24"/>
+        </w:rPr>
+        <w:t>Integer, Value 9</w:t>
+      </w:r>
+    </w:p>
+    <w:p>
+      <w:pPr>
+        <w:spacing w:line="240" w:lineRule="auto"/>
+        <w:ind w:left="1440"/>
+        <w:rPr>
+          <w:rFonts w:ascii="Times New Roman" w:hAnsi="Times New Roman" w:cs="Times New Roman"/>
+          <w:sz w:val="24"/>
+          <w:szCs w:val="24"/>
+        </w:rPr>
+      </w:pPr>
+      <w:r>
+        <w:rPr>
+          <w:rFonts w:ascii="Times New Roman" w:hAnsi="Times New Roman" w:cs="Times New Roman"/>
+          <w:sz w:val="24"/>
+          <w:szCs w:val="24"/>
+          <w:u w:val="single"/>
+        </w:rPr>
+        <w:t>Note</w:t>
+      </w:r>
+      <w:r>
+        <w:rPr>
+          <w:rFonts w:ascii="Times New Roman" w:hAnsi="Times New Roman" w:cs="Times New Roman"/>
+          <w:sz w:val="24"/>
+          <w:szCs w:val="24"/>
+          <w:u w:val="single"/>
+        </w:rPr>
+        <w:t>:</w:t>
+      </w:r>
+      <w:r>
+        <w:rPr>
+          <w:rFonts w:ascii="Times New Roman" w:hAnsi="Times New Roman" w:cs="Times New Roman"/>
+          <w:sz w:val="24"/>
+          <w:szCs w:val="24"/>
+        </w:rPr>
+        <w:t xml:space="preserve"> Any remaining examples will only show the “Evaluation” portion of the output.</w:t>
+      </w:r>
       <w:bookmarkStart w:id="0" w:name="_GoBack"/>
       <w:bookmarkEnd w:id="0"/>
     </w:p>
@@ -435,6 +717,7 @@
           <w:sz w:val="24"/>
           <w:szCs w:val="24"/>
         </w:rPr>
+        <w:lastRenderedPageBreak/>
         <w:t>The Calculator shall be able to take in two integers and perform integer division on them. If the result of the division is a decimal, the Calculator will round up or down to the nearest integer.</w:t>
       </w:r>
     </w:p>
@@ -1007,6 +1290,7 @@
           <w:sz w:val="24"/>
           <w:szCs w:val="24"/>
         </w:rPr>
+        <w:lastRenderedPageBreak/>
         <w:t>For example:</w:t>
       </w:r>
     </w:p>

</xml_diff>

<commit_message>
Updated Calculator System Requirements v3.0
*Fixed re-classification of requirements into functional and
non-functional requirements.
</commit_message>
<xml_diff>
--- a/Documents/Calculator System Requirements v3.0.docx
+++ b/Documents/Calculator System Requirements v3.0.docx
@@ -132,7 +132,28 @@
           <w:sz w:val="24"/>
           <w:szCs w:val="24"/>
         </w:rPr>
-        <w:t>The Calculator will run on the command line.</w:t>
+        <w:t>The Calculator program will be written in the Python language.</w:t>
+      </w:r>
+    </w:p>
+    <w:p>
+      <w:pPr>
+        <w:rPr>
+          <w:rFonts w:ascii="Times New Roman" w:hAnsi="Times New Roman" w:cs="Times New Roman"/>
+          <w:b/>
+          <w:sz w:val="24"/>
+          <w:szCs w:val="24"/>
+          <w:u w:val="single"/>
+        </w:rPr>
+      </w:pPr>
+      <w:r>
+        <w:rPr>
+          <w:rFonts w:ascii="Times New Roman" w:hAnsi="Times New Roman" w:cs="Times New Roman"/>
+          <w:b/>
+          <w:sz w:val="24"/>
+          <w:szCs w:val="24"/>
+          <w:u w:val="single"/>
+        </w:rPr>
+        <w:t>Functional Requirements:</w:t>
       </w:r>
     </w:p>
     <w:p>
@@ -140,7 +161,7 @@
         <w:pStyle w:val="ListParagraph"/>
         <w:numPr>
           <w:ilvl w:val="0"/>
-          <w:numId w:val="1"/>
+          <w:numId w:val="3"/>
         </w:numPr>
         <w:spacing w:line="480" w:lineRule="auto"/>
         <w:rPr>
@@ -155,7 +176,7 @@
           <w:sz w:val="24"/>
           <w:szCs w:val="24"/>
         </w:rPr>
-        <w:t>The Calculator program will be written in the Python language.</w:t>
+        <w:t>The Calculator will run on the command line.</w:t>
       </w:r>
     </w:p>
     <w:p>
@@ -163,30 +184,178 @@
         <w:pStyle w:val="ListParagraph"/>
         <w:numPr>
           <w:ilvl w:val="0"/>
-          <w:numId w:val="1"/>
+          <w:numId w:val="3"/>
         </w:numPr>
-        <w:spacing w:line="240" w:lineRule="auto"/>
-        <w:rPr>
-          <w:rFonts w:ascii="Times New Roman" w:hAnsi="Times New Roman" w:cs="Times New Roman"/>
-          <w:sz w:val="24"/>
-          <w:szCs w:val="24"/>
-        </w:rPr>
-      </w:pPr>
-      <w:r>
-        <w:rPr>
-          <w:rFonts w:ascii="Times New Roman" w:hAnsi="Times New Roman" w:cs="Times New Roman"/>
-          <w:sz w:val="24"/>
-          <w:szCs w:val="24"/>
-        </w:rPr>
-        <w:t>The Calculator shall take an expression and evaluate it, as well as show the components</w:t>
-      </w:r>
-      <w:r>
-        <w:rPr>
-          <w:rFonts w:ascii="Times New Roman" w:hAnsi="Times New Roman" w:cs="Times New Roman"/>
-          <w:sz w:val="24"/>
-          <w:szCs w:val="24"/>
-        </w:rPr>
-        <w:t xml:space="preserve"> that make up the expression.</w:t>
+        <w:spacing w:line="480" w:lineRule="auto"/>
+        <w:rPr>
+          <w:rFonts w:ascii="Times New Roman" w:hAnsi="Times New Roman" w:cs="Times New Roman"/>
+          <w:sz w:val="24"/>
+          <w:szCs w:val="24"/>
+        </w:rPr>
+      </w:pPr>
+      <w:r>
+        <w:rPr>
+          <w:rFonts w:ascii="Times New Roman" w:hAnsi="Times New Roman" w:cs="Times New Roman"/>
+          <w:sz w:val="24"/>
+          <w:szCs w:val="24"/>
+        </w:rPr>
+        <w:t>The Calculator program will allow whitespace between operands and operators.</w:t>
+      </w:r>
+    </w:p>
+    <w:p>
+      <w:pPr>
+        <w:pStyle w:val="ListParagraph"/>
+        <w:spacing w:line="240" w:lineRule="auto"/>
+        <w:ind w:left="1080"/>
+        <w:rPr>
+          <w:rFonts w:ascii="Times New Roman" w:hAnsi="Times New Roman" w:cs="Times New Roman"/>
+          <w:sz w:val="24"/>
+          <w:szCs w:val="24"/>
+        </w:rPr>
+      </w:pPr>
+      <w:r>
+        <w:rPr>
+          <w:rFonts w:ascii="Times New Roman" w:hAnsi="Times New Roman" w:cs="Times New Roman"/>
+          <w:sz w:val="24"/>
+          <w:szCs w:val="24"/>
+        </w:rPr>
+        <w:t>For example:</w:t>
+      </w:r>
+    </w:p>
+    <w:p>
+      <w:pPr>
+        <w:pStyle w:val="ListParagraph"/>
+        <w:spacing w:line="240" w:lineRule="auto"/>
+        <w:ind w:left="1440"/>
+        <w:rPr>
+          <w:rFonts w:ascii="Times New Roman" w:hAnsi="Times New Roman" w:cs="Times New Roman"/>
+          <w:sz w:val="24"/>
+          <w:szCs w:val="24"/>
+        </w:rPr>
+      </w:pPr>
+      <w:r>
+        <w:rPr>
+          <w:rFonts w:ascii="Times New Roman" w:hAnsi="Times New Roman" w:cs="Times New Roman"/>
+          <w:sz w:val="24"/>
+          <w:szCs w:val="24"/>
+        </w:rPr>
+        <w:t>If we have 1_+_10 as an input (where “_” is a whitespace), the program will take it as 1+10 and produce the result of 11.</w:t>
+      </w:r>
+    </w:p>
+    <w:p>
+      <w:pPr>
+        <w:pStyle w:val="ListParagraph"/>
+        <w:spacing w:line="240" w:lineRule="auto"/>
+        <w:ind w:left="1440"/>
+        <w:rPr>
+          <w:rFonts w:ascii="Times New Roman" w:hAnsi="Times New Roman" w:cs="Times New Roman"/>
+          <w:sz w:val="24"/>
+          <w:szCs w:val="24"/>
+        </w:rPr>
+      </w:pPr>
+    </w:p>
+    <w:p>
+      <w:pPr>
+        <w:pStyle w:val="ListParagraph"/>
+        <w:numPr>
+          <w:ilvl w:val="0"/>
+          <w:numId w:val="3"/>
+        </w:numPr>
+        <w:spacing w:line="240" w:lineRule="auto"/>
+        <w:rPr>
+          <w:rFonts w:ascii="Times New Roman" w:hAnsi="Times New Roman" w:cs="Times New Roman"/>
+          <w:sz w:val="24"/>
+          <w:szCs w:val="24"/>
+        </w:rPr>
+      </w:pPr>
+      <w:r>
+        <w:rPr>
+          <w:rFonts w:ascii="Times New Roman" w:hAnsi="Times New Roman" w:cs="Times New Roman"/>
+          <w:sz w:val="24"/>
+          <w:szCs w:val="24"/>
+        </w:rPr>
+        <w:t>The Calculator program will verify whether an equation that is received as input is formatted correctly or not.</w:t>
+      </w:r>
+    </w:p>
+    <w:p>
+      <w:pPr>
+        <w:spacing w:line="240" w:lineRule="auto"/>
+        <w:ind w:left="1080"/>
+        <w:rPr>
+          <w:rFonts w:ascii="Times New Roman" w:hAnsi="Times New Roman" w:cs="Times New Roman"/>
+          <w:sz w:val="24"/>
+          <w:szCs w:val="24"/>
+        </w:rPr>
+      </w:pPr>
+      <w:r>
+        <w:rPr>
+          <w:rFonts w:ascii="Times New Roman" w:hAnsi="Times New Roman" w:cs="Times New Roman"/>
+          <w:sz w:val="24"/>
+          <w:szCs w:val="24"/>
+        </w:rPr>
+        <w:t>For example:</w:t>
+      </w:r>
+    </w:p>
+    <w:p>
+      <w:pPr>
+        <w:spacing w:line="240" w:lineRule="auto"/>
+        <w:ind w:left="1080"/>
+        <w:rPr>
+          <w:rFonts w:ascii="Times New Roman" w:hAnsi="Times New Roman" w:cs="Times New Roman"/>
+          <w:sz w:val="24"/>
+          <w:szCs w:val="24"/>
+        </w:rPr>
+      </w:pPr>
+      <w:r>
+        <w:rPr>
+          <w:rFonts w:ascii="Times New Roman" w:hAnsi="Times New Roman" w:cs="Times New Roman"/>
+          <w:sz w:val="24"/>
+          <w:szCs w:val="24"/>
+        </w:rPr>
+        <w:tab/>
+        <w:t>Inputting 1+ is incorrect, since there is a missing operand.</w:t>
+      </w:r>
+    </w:p>
+    <w:p>
+      <w:pPr>
+        <w:spacing w:line="240" w:lineRule="auto"/>
+        <w:ind w:left="1440"/>
+        <w:rPr>
+          <w:rFonts w:ascii="Times New Roman" w:hAnsi="Times New Roman" w:cs="Times New Roman"/>
+          <w:sz w:val="24"/>
+          <w:szCs w:val="24"/>
+        </w:rPr>
+      </w:pPr>
+      <w:r>
+        <w:rPr>
+          <w:rFonts w:ascii="Times New Roman" w:hAnsi="Times New Roman" w:cs="Times New Roman"/>
+          <w:sz w:val="24"/>
+          <w:szCs w:val="24"/>
+        </w:rPr>
+        <w:t>Inputting +1, however, will be considered as a unary operation and will produce 1 as the result.</w:t>
+      </w:r>
+    </w:p>
+    <w:p>
+      <w:pPr>
+        <w:pStyle w:val="ListParagraph"/>
+        <w:numPr>
+          <w:ilvl w:val="0"/>
+          <w:numId w:val="3"/>
+        </w:numPr>
+        <w:spacing w:line="240" w:lineRule="auto"/>
+        <w:rPr>
+          <w:rFonts w:ascii="Times New Roman" w:hAnsi="Times New Roman" w:cs="Times New Roman"/>
+          <w:sz w:val="24"/>
+          <w:szCs w:val="24"/>
+        </w:rPr>
+      </w:pPr>
+      <w:r>
+        <w:rPr>
+          <w:rFonts w:ascii="Times New Roman" w:hAnsi="Times New Roman" w:cs="Times New Roman"/>
+          <w:sz w:val="24"/>
+          <w:szCs w:val="24"/>
+        </w:rPr>
+        <w:t>The Calculator shall take an expression and evaluate it, as well as show the components that make up the expression.</w:t>
       </w:r>
     </w:p>
     <w:p>
@@ -439,28 +608,105 @@
         </w:rPr>
         <w:t xml:space="preserve"> Any remaining examples will only show the “Evaluation” portion of the output.</w:t>
       </w:r>
+    </w:p>
+    <w:p>
+      <w:pPr>
+        <w:pStyle w:val="ListParagraph"/>
+        <w:numPr>
+          <w:ilvl w:val="0"/>
+          <w:numId w:val="3"/>
+        </w:numPr>
+        <w:spacing w:line="480" w:lineRule="auto"/>
+        <w:rPr>
+          <w:rFonts w:ascii="Times New Roman" w:hAnsi="Times New Roman" w:cs="Times New Roman"/>
+          <w:sz w:val="24"/>
+          <w:szCs w:val="24"/>
+        </w:rPr>
+      </w:pPr>
+      <w:r>
+        <w:rPr>
+          <w:rFonts w:ascii="Times New Roman" w:hAnsi="Times New Roman" w:cs="Times New Roman"/>
+          <w:sz w:val="24"/>
+          <w:szCs w:val="24"/>
+        </w:rPr>
+        <w:t>The Calculator shall be able to take in two integers and perform addition on them.</w:t>
+      </w:r>
       <w:bookmarkStart w:id="0" w:name="_GoBack"/>
       <w:bookmarkEnd w:id="0"/>
     </w:p>
     <w:p>
       <w:pPr>
-        <w:rPr>
-          <w:rFonts w:ascii="Times New Roman" w:hAnsi="Times New Roman" w:cs="Times New Roman"/>
-          <w:b/>
-          <w:sz w:val="24"/>
-          <w:szCs w:val="24"/>
-          <w:u w:val="single"/>
-        </w:rPr>
-      </w:pPr>
-      <w:r>
-        <w:rPr>
-          <w:rFonts w:ascii="Times New Roman" w:hAnsi="Times New Roman" w:cs="Times New Roman"/>
-          <w:b/>
-          <w:sz w:val="24"/>
-          <w:szCs w:val="24"/>
-          <w:u w:val="single"/>
-        </w:rPr>
-        <w:t>Functional Requirements:</w:t>
+        <w:pStyle w:val="ListParagraph"/>
+        <w:spacing w:line="240" w:lineRule="auto"/>
+        <w:ind w:left="1080"/>
+        <w:rPr>
+          <w:rFonts w:ascii="Times New Roman" w:hAnsi="Times New Roman" w:cs="Times New Roman"/>
+          <w:sz w:val="24"/>
+          <w:szCs w:val="24"/>
+        </w:rPr>
+      </w:pPr>
+    </w:p>
+    <w:p>
+      <w:pPr>
+        <w:pStyle w:val="ListParagraph"/>
+        <w:spacing w:line="240" w:lineRule="auto"/>
+        <w:ind w:left="1080"/>
+        <w:rPr>
+          <w:rFonts w:ascii="Times New Roman" w:hAnsi="Times New Roman" w:cs="Times New Roman"/>
+          <w:sz w:val="24"/>
+          <w:szCs w:val="24"/>
+        </w:rPr>
+      </w:pPr>
+      <w:r>
+        <w:rPr>
+          <w:rFonts w:ascii="Times New Roman" w:hAnsi="Times New Roman" w:cs="Times New Roman"/>
+          <w:sz w:val="24"/>
+          <w:szCs w:val="24"/>
+        </w:rPr>
+        <w:t>For example:</w:t>
+      </w:r>
+      <w:r>
+        <w:rPr>
+          <w:rFonts w:ascii="Times New Roman" w:hAnsi="Times New Roman" w:cs="Times New Roman"/>
+          <w:sz w:val="24"/>
+          <w:szCs w:val="24"/>
+        </w:rPr>
+        <w:tab/>
+      </w:r>
+      <w:r>
+        <w:rPr>
+          <w:rFonts w:ascii="Times New Roman" w:hAnsi="Times New Roman" w:cs="Times New Roman"/>
+          <w:sz w:val="24"/>
+          <w:szCs w:val="24"/>
+        </w:rPr>
+        <w:tab/>
+      </w:r>
+    </w:p>
+    <w:p>
+      <w:pPr>
+        <w:spacing w:line="240" w:lineRule="auto"/>
+        <w:ind w:left="1440" w:firstLine="720"/>
+        <w:rPr>
+          <w:rFonts w:ascii="Times New Roman" w:hAnsi="Times New Roman" w:cs="Times New Roman"/>
+          <w:sz w:val="24"/>
+          <w:szCs w:val="24"/>
+        </w:rPr>
+      </w:pPr>
+      <w:r>
+        <w:rPr>
+          <w:rFonts w:ascii="Times New Roman" w:hAnsi="Times New Roman" w:cs="Times New Roman"/>
+          <w:sz w:val="24"/>
+          <w:szCs w:val="24"/>
+        </w:rPr>
+        <w:t xml:space="preserve">Inputting 1+10 </w:t>
+      </w:r>
+      <w:r>
+        <w:rPr>
+          <w:rFonts w:ascii="Times New Roman" w:hAnsi="Times New Roman" w:cs="Times New Roman"/>
+          <w:sz w:val="24"/>
+          <w:szCs w:val="24"/>
+        </w:rPr>
+        <w:t>will produce 11 as a result.</w:t>
       </w:r>
     </w:p>
     <w:p>
@@ -468,7 +714,7 @@
         <w:pStyle w:val="ListParagraph"/>
         <w:numPr>
           <w:ilvl w:val="0"/>
-          <w:numId w:val="2"/>
+          <w:numId w:val="3"/>
         </w:numPr>
         <w:spacing w:line="240" w:lineRule="auto"/>
         <w:rPr>
@@ -483,26 +729,13 @@
           <w:sz w:val="24"/>
           <w:szCs w:val="24"/>
         </w:rPr>
-        <w:t>The Calculator shall be able to take in two integers and perform addition on them.</w:t>
-      </w:r>
-    </w:p>
-    <w:p>
-      <w:pPr>
-        <w:pStyle w:val="ListParagraph"/>
-        <w:spacing w:line="240" w:lineRule="auto"/>
-        <w:ind w:left="1080"/>
-        <w:rPr>
-          <w:rFonts w:ascii="Times New Roman" w:hAnsi="Times New Roman" w:cs="Times New Roman"/>
-          <w:sz w:val="24"/>
-          <w:szCs w:val="24"/>
-        </w:rPr>
-      </w:pPr>
-    </w:p>
-    <w:p>
-      <w:pPr>
-        <w:pStyle w:val="ListParagraph"/>
-        <w:spacing w:line="240" w:lineRule="auto"/>
-        <w:ind w:left="1080"/>
+        <w:t>The Calculator shall be able to take in two integers and perform subtraction on them.</w:t>
+      </w:r>
+    </w:p>
+    <w:p>
+      <w:pPr>
+        <w:spacing w:line="240" w:lineRule="auto"/>
+        <w:ind w:left="1440"/>
         <w:rPr>
           <w:rFonts w:ascii="Times New Roman" w:hAnsi="Times New Roman" w:cs="Times New Roman"/>
           <w:sz w:val="24"/>
@@ -517,6 +750,17 @@
         </w:rPr>
         <w:t>For example:</w:t>
       </w:r>
+    </w:p>
+    <w:p>
+      <w:pPr>
+        <w:spacing w:line="240" w:lineRule="auto"/>
+        <w:ind w:left="1440"/>
+        <w:rPr>
+          <w:rFonts w:ascii="Times New Roman" w:hAnsi="Times New Roman" w:cs="Times New Roman"/>
+          <w:sz w:val="24"/>
+          <w:szCs w:val="24"/>
+        </w:rPr>
+      </w:pPr>
       <w:r>
         <w:rPr>
           <w:rFonts w:ascii="Times New Roman" w:hAnsi="Times New Roman" w:cs="Times New Roman"/>
@@ -524,41 +768,7 @@
           <w:szCs w:val="24"/>
         </w:rPr>
         <w:tab/>
-      </w:r>
-      <w:r>
-        <w:rPr>
-          <w:rFonts w:ascii="Times New Roman" w:hAnsi="Times New Roman" w:cs="Times New Roman"/>
-          <w:sz w:val="24"/>
-          <w:szCs w:val="24"/>
-        </w:rPr>
-        <w:tab/>
-      </w:r>
-    </w:p>
-    <w:p>
-      <w:pPr>
-        <w:spacing w:line="240" w:lineRule="auto"/>
-        <w:ind w:left="1440" w:firstLine="720"/>
-        <w:rPr>
-          <w:rFonts w:ascii="Times New Roman" w:hAnsi="Times New Roman" w:cs="Times New Roman"/>
-          <w:sz w:val="24"/>
-          <w:szCs w:val="24"/>
-        </w:rPr>
-      </w:pPr>
-      <w:r>
-        <w:rPr>
-          <w:rFonts w:ascii="Times New Roman" w:hAnsi="Times New Roman" w:cs="Times New Roman"/>
-          <w:sz w:val="24"/>
-          <w:szCs w:val="24"/>
-        </w:rPr>
-        <w:t xml:space="preserve">Inputting 1+10 </w:t>
-      </w:r>
-      <w:r>
-        <w:rPr>
-          <w:rFonts w:ascii="Times New Roman" w:hAnsi="Times New Roman" w:cs="Times New Roman"/>
-          <w:sz w:val="24"/>
-          <w:szCs w:val="24"/>
-        </w:rPr>
-        <w:t>will produce 11 as a result.</w:t>
+        <w:t>Inputting 10-9 will produce 1 as a result.</w:t>
       </w:r>
     </w:p>
     <w:p>
@@ -566,7 +776,7 @@
         <w:pStyle w:val="ListParagraph"/>
         <w:numPr>
           <w:ilvl w:val="0"/>
-          <w:numId w:val="2"/>
+          <w:numId w:val="3"/>
         </w:numPr>
         <w:spacing w:line="240" w:lineRule="auto"/>
         <w:rPr>
@@ -581,7 +791,7 @@
           <w:sz w:val="24"/>
           <w:szCs w:val="24"/>
         </w:rPr>
-        <w:t>The Calculator shall be able to take in two integers and perform subtraction on them.</w:t>
+        <w:t>The Calculator shall be able to take in two integers and perform multiplication on them.</w:t>
       </w:r>
     </w:p>
     <w:p>
@@ -605,30 +815,42 @@
     </w:p>
     <w:p>
       <w:pPr>
-        <w:spacing w:line="240" w:lineRule="auto"/>
-        <w:ind w:left="1440"/>
-        <w:rPr>
-          <w:rFonts w:ascii="Times New Roman" w:hAnsi="Times New Roman" w:cs="Times New Roman"/>
-          <w:sz w:val="24"/>
-          <w:szCs w:val="24"/>
-        </w:rPr>
-      </w:pPr>
-      <w:r>
-        <w:rPr>
-          <w:rFonts w:ascii="Times New Roman" w:hAnsi="Times New Roman" w:cs="Times New Roman"/>
-          <w:sz w:val="24"/>
-          <w:szCs w:val="24"/>
-        </w:rPr>
-        <w:tab/>
-        <w:t>Inputting 10-9 will produce 1 as a result.</w:t>
-      </w:r>
+        <w:pStyle w:val="ListParagraph"/>
+        <w:spacing w:line="240" w:lineRule="auto"/>
+        <w:ind w:left="1800" w:firstLine="360"/>
+        <w:rPr>
+          <w:rFonts w:ascii="Times New Roman" w:hAnsi="Times New Roman" w:cs="Times New Roman"/>
+          <w:sz w:val="24"/>
+          <w:szCs w:val="24"/>
+        </w:rPr>
+      </w:pPr>
+      <w:r>
+        <w:rPr>
+          <w:rFonts w:ascii="Times New Roman" w:hAnsi="Times New Roman" w:cs="Times New Roman"/>
+          <w:sz w:val="24"/>
+          <w:szCs w:val="24"/>
+        </w:rPr>
+        <w:t>Inputting 10*9 will produce 90 as a result.</w:t>
+      </w:r>
+    </w:p>
+    <w:p>
+      <w:pPr>
+        <w:pStyle w:val="ListParagraph"/>
+        <w:spacing w:line="240" w:lineRule="auto"/>
+        <w:ind w:left="1800" w:firstLine="360"/>
+        <w:rPr>
+          <w:rFonts w:ascii="Times New Roman" w:hAnsi="Times New Roman" w:cs="Times New Roman"/>
+          <w:sz w:val="24"/>
+          <w:szCs w:val="24"/>
+        </w:rPr>
+      </w:pPr>
     </w:p>
     <w:p>
       <w:pPr>
         <w:pStyle w:val="ListParagraph"/>
         <w:numPr>
           <w:ilvl w:val="0"/>
-          <w:numId w:val="2"/>
+          <w:numId w:val="3"/>
         </w:numPr>
         <w:spacing w:line="240" w:lineRule="auto"/>
         <w:rPr>
@@ -643,7 +865,7 @@
           <w:sz w:val="24"/>
           <w:szCs w:val="24"/>
         </w:rPr>
-        <w:t>The Calculator shall be able to take in two integers and perform multiplication on them.</w:t>
+        <w:t>The Calculator shall be able to take in two integers and perform integer division on them. If the result of the division is a decimal, the Calculator will round up or down to the nearest integer.</w:t>
       </w:r>
     </w:p>
     <w:p>
@@ -667,42 +889,70 @@
     </w:p>
     <w:p>
       <w:pPr>
-        <w:pStyle w:val="ListParagraph"/>
-        <w:spacing w:line="240" w:lineRule="auto"/>
-        <w:ind w:left="1800" w:firstLine="360"/>
-        <w:rPr>
-          <w:rFonts w:ascii="Times New Roman" w:hAnsi="Times New Roman" w:cs="Times New Roman"/>
-          <w:sz w:val="24"/>
-          <w:szCs w:val="24"/>
-        </w:rPr>
-      </w:pPr>
-      <w:r>
-        <w:rPr>
-          <w:rFonts w:ascii="Times New Roman" w:hAnsi="Times New Roman" w:cs="Times New Roman"/>
-          <w:sz w:val="24"/>
-          <w:szCs w:val="24"/>
-        </w:rPr>
-        <w:t>Inputting 10*9 will produce 90 as a result.</w:t>
-      </w:r>
-    </w:p>
-    <w:p>
-      <w:pPr>
-        <w:pStyle w:val="ListParagraph"/>
-        <w:spacing w:line="240" w:lineRule="auto"/>
-        <w:ind w:left="1800" w:firstLine="360"/>
-        <w:rPr>
-          <w:rFonts w:ascii="Times New Roman" w:hAnsi="Times New Roman" w:cs="Times New Roman"/>
-          <w:sz w:val="24"/>
-          <w:szCs w:val="24"/>
-        </w:rPr>
-      </w:pPr>
+        <w:spacing w:line="240" w:lineRule="auto"/>
+        <w:ind w:left="1440"/>
+        <w:rPr>
+          <w:rFonts w:ascii="Times New Roman" w:hAnsi="Times New Roman" w:cs="Times New Roman"/>
+          <w:sz w:val="24"/>
+          <w:szCs w:val="24"/>
+        </w:rPr>
+      </w:pPr>
+      <w:r>
+        <w:rPr>
+          <w:rFonts w:ascii="Times New Roman" w:hAnsi="Times New Roman" w:cs="Times New Roman"/>
+          <w:sz w:val="24"/>
+          <w:szCs w:val="24"/>
+        </w:rPr>
+        <w:tab/>
+        <w:t>Inputting 90/10 will produce 9 as a result.</w:t>
+      </w:r>
+    </w:p>
+    <w:p>
+      <w:pPr>
+        <w:spacing w:line="240" w:lineRule="auto"/>
+        <w:ind w:left="1440"/>
+        <w:rPr>
+          <w:rFonts w:ascii="Times New Roman" w:hAnsi="Times New Roman" w:cs="Times New Roman"/>
+          <w:sz w:val="24"/>
+          <w:szCs w:val="24"/>
+        </w:rPr>
+      </w:pPr>
+      <w:r>
+        <w:rPr>
+          <w:rFonts w:ascii="Times New Roman" w:hAnsi="Times New Roman" w:cs="Times New Roman"/>
+          <w:sz w:val="24"/>
+          <w:szCs w:val="24"/>
+        </w:rPr>
+        <w:tab/>
+        <w:t>Inputting 5/2 will produce 3 as a result.</w:t>
+      </w:r>
+    </w:p>
+    <w:p>
+      <w:pPr>
+        <w:spacing w:line="240" w:lineRule="auto"/>
+        <w:ind w:left="1440"/>
+        <w:rPr>
+          <w:rFonts w:ascii="Times New Roman" w:hAnsi="Times New Roman" w:cs="Times New Roman"/>
+          <w:sz w:val="24"/>
+          <w:szCs w:val="24"/>
+        </w:rPr>
+      </w:pPr>
+      <w:r>
+        <w:rPr>
+          <w:rFonts w:ascii="Times New Roman" w:hAnsi="Times New Roman" w:cs="Times New Roman"/>
+          <w:sz w:val="24"/>
+          <w:szCs w:val="24"/>
+        </w:rPr>
+        <w:tab/>
+        <w:t>Inputting 1/3 will produce 0 as a result.</w:t>
+      </w:r>
     </w:p>
     <w:p>
       <w:pPr>
         <w:pStyle w:val="ListParagraph"/>
         <w:numPr>
           <w:ilvl w:val="0"/>
-          <w:numId w:val="2"/>
+          <w:numId w:val="3"/>
         </w:numPr>
         <w:spacing w:line="240" w:lineRule="auto"/>
         <w:rPr>
@@ -717,14 +967,13 @@
           <w:sz w:val="24"/>
           <w:szCs w:val="24"/>
         </w:rPr>
-        <w:lastRenderedPageBreak/>
-        <w:t>The Calculator shall be able to take in two integers and perform integer division on them. If the result of the division is a decimal, the Calculator will round up or down to the nearest integer.</w:t>
-      </w:r>
-    </w:p>
-    <w:p>
-      <w:pPr>
-        <w:spacing w:line="240" w:lineRule="auto"/>
-        <w:ind w:left="1440"/>
+        <w:t>The Calculator shall check if the denominator of a division query is 0, and if so it will produce the result of “undefined”, regardless of what the numerator is.</w:t>
+      </w:r>
+    </w:p>
+    <w:p>
+      <w:pPr>
+        <w:spacing w:line="240" w:lineRule="auto"/>
+        <w:ind w:left="1080" w:firstLine="360"/>
         <w:rPr>
           <w:rFonts w:ascii="Times New Roman" w:hAnsi="Times New Roman" w:cs="Times New Roman"/>
           <w:sz w:val="24"/>
@@ -743,7 +992,7 @@
     <w:p>
       <w:pPr>
         <w:spacing w:line="240" w:lineRule="auto"/>
-        <w:ind w:left="1440"/>
+        <w:ind w:left="1080" w:firstLine="360"/>
         <w:rPr>
           <w:rFonts w:ascii="Times New Roman" w:hAnsi="Times New Roman" w:cs="Times New Roman"/>
           <w:sz w:val="24"/>
@@ -757,55 +1006,25 @@
           <w:szCs w:val="24"/>
         </w:rPr>
         <w:tab/>
-        <w:t>Inputting 90/10 will produce 9 as a result.</w:t>
-      </w:r>
-    </w:p>
-    <w:p>
-      <w:pPr>
-        <w:spacing w:line="240" w:lineRule="auto"/>
-        <w:ind w:left="1440"/>
-        <w:rPr>
-          <w:rFonts w:ascii="Times New Roman" w:hAnsi="Times New Roman" w:cs="Times New Roman"/>
-          <w:sz w:val="24"/>
-          <w:szCs w:val="24"/>
-        </w:rPr>
-      </w:pPr>
-      <w:r>
-        <w:rPr>
-          <w:rFonts w:ascii="Times New Roman" w:hAnsi="Times New Roman" w:cs="Times New Roman"/>
-          <w:sz w:val="24"/>
-          <w:szCs w:val="24"/>
-        </w:rPr>
-        <w:tab/>
-        <w:t>Inputting 5/2 will produce 3 as a result.</w:t>
-      </w:r>
-    </w:p>
-    <w:p>
-      <w:pPr>
-        <w:spacing w:line="240" w:lineRule="auto"/>
-        <w:ind w:left="1440"/>
-        <w:rPr>
-          <w:rFonts w:ascii="Times New Roman" w:hAnsi="Times New Roman" w:cs="Times New Roman"/>
-          <w:sz w:val="24"/>
-          <w:szCs w:val="24"/>
-        </w:rPr>
-      </w:pPr>
-      <w:r>
-        <w:rPr>
-          <w:rFonts w:ascii="Times New Roman" w:hAnsi="Times New Roman" w:cs="Times New Roman"/>
-          <w:sz w:val="24"/>
-          <w:szCs w:val="24"/>
-        </w:rPr>
-        <w:tab/>
-        <w:t>Inputting 1/3 will produce 0 as a result.</w:t>
-      </w:r>
+        <w:t>Inputting 9/0 will produce the result “undefined”.</w:t>
+      </w:r>
+    </w:p>
+    <w:p>
+      <w:pPr>
+        <w:spacing w:line="240" w:lineRule="auto"/>
+        <w:rPr>
+          <w:rFonts w:ascii="Times New Roman" w:hAnsi="Times New Roman" w:cs="Times New Roman"/>
+          <w:sz w:val="24"/>
+          <w:szCs w:val="24"/>
+        </w:rPr>
+      </w:pPr>
     </w:p>
     <w:p>
       <w:pPr>
         <w:pStyle w:val="ListParagraph"/>
         <w:numPr>
           <w:ilvl w:val="0"/>
-          <w:numId w:val="2"/>
+          <w:numId w:val="3"/>
         </w:numPr>
         <w:spacing w:line="240" w:lineRule="auto"/>
         <w:rPr>
@@ -820,13 +1039,13 @@
           <w:sz w:val="24"/>
           <w:szCs w:val="24"/>
         </w:rPr>
-        <w:t>The Calculator shall check if the denominator of a division query is 0, and if so it will produce the result of “undefined”, regardless of what the numerator is.</w:t>
-      </w:r>
-    </w:p>
-    <w:p>
-      <w:pPr>
-        <w:spacing w:line="240" w:lineRule="auto"/>
-        <w:ind w:left="1080" w:firstLine="360"/>
+        <w:t>The Calculator shall allow as input equations that contain consecutive operations to be performed.</w:t>
+      </w:r>
+    </w:p>
+    <w:p>
+      <w:pPr>
+        <w:spacing w:line="240" w:lineRule="auto"/>
+        <w:ind w:left="1080"/>
         <w:rPr>
           <w:rFonts w:ascii="Times New Roman" w:hAnsi="Times New Roman" w:cs="Times New Roman"/>
           <w:sz w:val="24"/>
@@ -845,7 +1064,7 @@
     <w:p>
       <w:pPr>
         <w:spacing w:line="240" w:lineRule="auto"/>
-        <w:ind w:left="1080" w:firstLine="360"/>
+        <w:ind w:left="1080"/>
         <w:rPr>
           <w:rFonts w:ascii="Times New Roman" w:hAnsi="Times New Roman" w:cs="Times New Roman"/>
           <w:sz w:val="24"/>
@@ -859,12 +1078,100 @@
           <w:szCs w:val="24"/>
         </w:rPr>
         <w:tab/>
-        <w:t>Inputting 9/0 will produce the result “undefined”.</w:t>
-      </w:r>
-    </w:p>
-    <w:p>
-      <w:pPr>
-        <w:spacing w:line="240" w:lineRule="auto"/>
+      </w:r>
+      <w:r>
+        <w:rPr>
+          <w:rFonts w:ascii="Times New Roman" w:hAnsi="Times New Roman" w:cs="Times New Roman"/>
+          <w:sz w:val="24"/>
+          <w:szCs w:val="24"/>
+        </w:rPr>
+        <w:tab/>
+        <w:t>Inputting 1+1+1+1 will produce 4 as a result.</w:t>
+      </w:r>
+    </w:p>
+    <w:p>
+      <w:pPr>
+        <w:spacing w:line="240" w:lineRule="auto"/>
+        <w:ind w:left="1080"/>
+        <w:rPr>
+          <w:rFonts w:ascii="Times New Roman" w:hAnsi="Times New Roman" w:cs="Times New Roman"/>
+          <w:sz w:val="24"/>
+          <w:szCs w:val="24"/>
+        </w:rPr>
+      </w:pPr>
+      <w:r>
+        <w:rPr>
+          <w:rFonts w:ascii="Times New Roman" w:hAnsi="Times New Roman" w:cs="Times New Roman"/>
+          <w:sz w:val="24"/>
+          <w:szCs w:val="24"/>
+        </w:rPr>
+        <w:tab/>
+      </w:r>
+      <w:r>
+        <w:rPr>
+          <w:rFonts w:ascii="Times New Roman" w:hAnsi="Times New Roman" w:cs="Times New Roman"/>
+          <w:sz w:val="24"/>
+          <w:szCs w:val="24"/>
+        </w:rPr>
+        <w:tab/>
+        <w:t>Inputting 10-1-1-1 will produce 7 as a result.</w:t>
+      </w:r>
+    </w:p>
+    <w:p>
+      <w:pPr>
+        <w:spacing w:line="240" w:lineRule="auto"/>
+        <w:ind w:left="1080"/>
+        <w:rPr>
+          <w:rFonts w:ascii="Times New Roman" w:hAnsi="Times New Roman" w:cs="Times New Roman"/>
+          <w:sz w:val="24"/>
+          <w:szCs w:val="24"/>
+        </w:rPr>
+      </w:pPr>
+      <w:r>
+        <w:rPr>
+          <w:rFonts w:ascii="Times New Roman" w:hAnsi="Times New Roman" w:cs="Times New Roman"/>
+          <w:sz w:val="24"/>
+          <w:szCs w:val="24"/>
+        </w:rPr>
+        <w:tab/>
+      </w:r>
+      <w:r>
+        <w:rPr>
+          <w:rFonts w:ascii="Times New Roman" w:hAnsi="Times New Roman" w:cs="Times New Roman"/>
+          <w:sz w:val="24"/>
+          <w:szCs w:val="24"/>
+        </w:rPr>
+        <w:tab/>
+        <w:t>Inputting 10+1-2 will produce 9 as a result.</w:t>
+      </w:r>
+    </w:p>
+    <w:p>
+      <w:pPr>
+        <w:spacing w:line="240" w:lineRule="auto"/>
+        <w:rPr>
+          <w:rFonts w:ascii="Times New Roman" w:hAnsi="Times New Roman" w:cs="Times New Roman"/>
+          <w:sz w:val="24"/>
+          <w:szCs w:val="24"/>
+        </w:rPr>
+      </w:pPr>
+    </w:p>
+    <w:p>
+      <w:pPr>
+        <w:pStyle w:val="ListParagraph"/>
+        <w:spacing w:line="240" w:lineRule="auto"/>
+        <w:ind w:left="1080"/>
+        <w:rPr>
+          <w:rFonts w:ascii="Times New Roman" w:hAnsi="Times New Roman" w:cs="Times New Roman"/>
+          <w:sz w:val="24"/>
+          <w:szCs w:val="24"/>
+        </w:rPr>
+      </w:pPr>
+    </w:p>
+    <w:p>
+      <w:pPr>
+        <w:pStyle w:val="ListParagraph"/>
+        <w:spacing w:line="240" w:lineRule="auto"/>
+        <w:ind w:left="1080"/>
         <w:rPr>
           <w:rFonts w:ascii="Times New Roman" w:hAnsi="Times New Roman" w:cs="Times New Roman"/>
           <w:sz w:val="24"/>
@@ -877,7 +1184,7 @@
         <w:pStyle w:val="ListParagraph"/>
         <w:numPr>
           <w:ilvl w:val="0"/>
-          <w:numId w:val="2"/>
+          <w:numId w:val="3"/>
         </w:numPr>
         <w:spacing w:line="240" w:lineRule="auto"/>
         <w:rPr>
@@ -892,11 +1199,13 @@
           <w:sz w:val="24"/>
           <w:szCs w:val="24"/>
         </w:rPr>
-        <w:t>The Calculator shall allow as input equations that contain consecutive operations to be performed.</w:t>
-      </w:r>
-    </w:p>
-    <w:p>
-      <w:pPr>
+        <w:lastRenderedPageBreak/>
+        <w:t>The Calculator shall allow unary operation (+/-) on any integer.</w:t>
+      </w:r>
+    </w:p>
+    <w:p>
+      <w:pPr>
+        <w:pStyle w:val="ListParagraph"/>
         <w:spacing w:line="240" w:lineRule="auto"/>
         <w:ind w:left="1080"/>
         <w:rPr>
@@ -905,6 +1214,18 @@
           <w:szCs w:val="24"/>
         </w:rPr>
       </w:pPr>
+    </w:p>
+    <w:p>
+      <w:pPr>
+        <w:pStyle w:val="ListParagraph"/>
+        <w:spacing w:line="240" w:lineRule="auto"/>
+        <w:ind w:left="1440"/>
+        <w:rPr>
+          <w:rFonts w:ascii="Times New Roman" w:hAnsi="Times New Roman" w:cs="Times New Roman"/>
+          <w:sz w:val="24"/>
+          <w:szCs w:val="24"/>
+        </w:rPr>
+      </w:pPr>
       <w:r>
         <w:rPr>
           <w:rFonts w:ascii="Times New Roman" w:hAnsi="Times New Roman" w:cs="Times New Roman"/>
@@ -916,8 +1237,21 @@
     </w:p>
     <w:p>
       <w:pPr>
-        <w:spacing w:line="240" w:lineRule="auto"/>
-        <w:ind w:left="1080"/>
+        <w:pStyle w:val="ListParagraph"/>
+        <w:spacing w:line="240" w:lineRule="auto"/>
+        <w:ind w:left="1440"/>
+        <w:rPr>
+          <w:rFonts w:ascii="Times New Roman" w:hAnsi="Times New Roman" w:cs="Times New Roman"/>
+          <w:sz w:val="24"/>
+          <w:szCs w:val="24"/>
+        </w:rPr>
+      </w:pPr>
+    </w:p>
+    <w:p>
+      <w:pPr>
+        <w:pStyle w:val="ListParagraph"/>
+        <w:spacing w:line="240" w:lineRule="auto"/>
+        <w:ind w:left="1440"/>
         <w:rPr>
           <w:rFonts w:ascii="Times New Roman" w:hAnsi="Times New Roman" w:cs="Times New Roman"/>
           <w:sz w:val="24"/>
@@ -931,7 +1265,20 @@
           <w:szCs w:val="24"/>
         </w:rPr>
         <w:tab/>
-      </w:r>
+        <w:t>Inputting -9 will produce the result -9.</w:t>
+      </w:r>
+    </w:p>
+    <w:p>
+      <w:pPr>
+        <w:pStyle w:val="ListParagraph"/>
+        <w:spacing w:line="240" w:lineRule="auto"/>
+        <w:ind w:left="1440"/>
+        <w:rPr>
+          <w:rFonts w:ascii="Times New Roman" w:hAnsi="Times New Roman" w:cs="Times New Roman"/>
+          <w:sz w:val="24"/>
+          <w:szCs w:val="24"/>
+        </w:rPr>
+      </w:pPr>
       <w:r>
         <w:rPr>
           <w:rFonts w:ascii="Times New Roman" w:hAnsi="Times New Roman" w:cs="Times New Roman"/>
@@ -939,92 +1286,86 @@
           <w:szCs w:val="24"/>
         </w:rPr>
         <w:tab/>
-        <w:t>Inputting 1+1+1+1 will produce 4 as a result.</w:t>
-      </w:r>
-    </w:p>
-    <w:p>
-      <w:pPr>
-        <w:spacing w:line="240" w:lineRule="auto"/>
-        <w:ind w:left="1080"/>
-        <w:rPr>
-          <w:rFonts w:ascii="Times New Roman" w:hAnsi="Times New Roman" w:cs="Times New Roman"/>
-          <w:sz w:val="24"/>
-          <w:szCs w:val="24"/>
-        </w:rPr>
-      </w:pPr>
-      <w:r>
-        <w:rPr>
-          <w:rFonts w:ascii="Times New Roman" w:hAnsi="Times New Roman" w:cs="Times New Roman"/>
-          <w:sz w:val="24"/>
-          <w:szCs w:val="24"/>
-        </w:rPr>
-        <w:tab/>
-      </w:r>
-      <w:r>
-        <w:rPr>
-          <w:rFonts w:ascii="Times New Roman" w:hAnsi="Times New Roman" w:cs="Times New Roman"/>
-          <w:sz w:val="24"/>
-          <w:szCs w:val="24"/>
-        </w:rPr>
-        <w:tab/>
-        <w:t>Inputting 10-1-1-1 will produce 7 as a result.</w:t>
-      </w:r>
-    </w:p>
-    <w:p>
-      <w:pPr>
-        <w:spacing w:line="240" w:lineRule="auto"/>
-        <w:ind w:left="1080"/>
-        <w:rPr>
-          <w:rFonts w:ascii="Times New Roman" w:hAnsi="Times New Roman" w:cs="Times New Roman"/>
-          <w:sz w:val="24"/>
-          <w:szCs w:val="24"/>
-        </w:rPr>
-      </w:pPr>
-      <w:r>
-        <w:rPr>
-          <w:rFonts w:ascii="Times New Roman" w:hAnsi="Times New Roman" w:cs="Times New Roman"/>
-          <w:sz w:val="24"/>
-          <w:szCs w:val="24"/>
-        </w:rPr>
-        <w:tab/>
-      </w:r>
-      <w:r>
-        <w:rPr>
-          <w:rFonts w:ascii="Times New Roman" w:hAnsi="Times New Roman" w:cs="Times New Roman"/>
-          <w:sz w:val="24"/>
-          <w:szCs w:val="24"/>
-        </w:rPr>
-        <w:tab/>
-        <w:t>Inputting 10+1-2 will produce 9 as a result.</w:t>
-      </w:r>
+        <w:t>Inputting --9 (that’s two minus signs) will produce the result 9.</w:t>
+      </w:r>
+    </w:p>
+    <w:p>
+      <w:pPr>
+        <w:pStyle w:val="ListParagraph"/>
+        <w:spacing w:line="240" w:lineRule="auto"/>
+        <w:ind w:left="2160"/>
+        <w:rPr>
+          <w:rFonts w:ascii="Times New Roman" w:hAnsi="Times New Roman" w:cs="Times New Roman"/>
+          <w:sz w:val="24"/>
+          <w:szCs w:val="24"/>
+        </w:rPr>
+      </w:pPr>
+      <w:r>
+        <w:rPr>
+          <w:rFonts w:ascii="Times New Roman" w:hAnsi="Times New Roman" w:cs="Times New Roman"/>
+          <w:sz w:val="24"/>
+          <w:szCs w:val="24"/>
+        </w:rPr>
+        <w:t>Inputting +9-1 will be the same as inputting 9 -1 which will produce the result of 8.</w:t>
+      </w:r>
+    </w:p>
+    <w:p>
+      <w:pPr>
+        <w:pStyle w:val="ListParagraph"/>
+        <w:spacing w:line="240" w:lineRule="auto"/>
+        <w:ind w:left="2160"/>
+        <w:rPr>
+          <w:rFonts w:ascii="Times New Roman" w:hAnsi="Times New Roman" w:cs="Times New Roman"/>
+          <w:sz w:val="24"/>
+          <w:szCs w:val="24"/>
+        </w:rPr>
+      </w:pPr>
+      <w:r>
+        <w:rPr>
+          <w:rFonts w:ascii="Times New Roman" w:hAnsi="Times New Roman" w:cs="Times New Roman"/>
+          <w:sz w:val="24"/>
+          <w:szCs w:val="24"/>
+        </w:rPr>
+        <w:t>Inputting -9-1 will produce the result of -10.</w:t>
+      </w:r>
+    </w:p>
+    <w:p>
+      <w:pPr>
+        <w:pStyle w:val="ListParagraph"/>
+        <w:spacing w:line="240" w:lineRule="auto"/>
+        <w:ind w:left="2160"/>
+        <w:rPr>
+          <w:rFonts w:ascii="Times New Roman" w:hAnsi="Times New Roman" w:cs="Times New Roman"/>
+          <w:sz w:val="24"/>
+          <w:szCs w:val="24"/>
+        </w:rPr>
+      </w:pPr>
     </w:p>
     <w:p>
       <w:pPr>
         <w:pStyle w:val="ListParagraph"/>
         <w:numPr>
           <w:ilvl w:val="0"/>
-          <w:numId w:val="2"/>
+          <w:numId w:val="3"/>
         </w:numPr>
-        <w:spacing w:line="240" w:lineRule="auto"/>
-        <w:rPr>
-          <w:rFonts w:ascii="Times New Roman" w:hAnsi="Times New Roman" w:cs="Times New Roman"/>
-          <w:sz w:val="24"/>
-          <w:szCs w:val="24"/>
-        </w:rPr>
-      </w:pPr>
-      <w:r>
-        <w:rPr>
-          <w:rFonts w:ascii="Times New Roman" w:hAnsi="Times New Roman" w:cs="Times New Roman"/>
-          <w:sz w:val="24"/>
-          <w:szCs w:val="24"/>
-        </w:rPr>
-        <w:t>The Calculator shall allow unary operation (+/-) on any integer.</w:t>
-      </w:r>
-    </w:p>
-    <w:p>
-      <w:pPr>
-        <w:pStyle w:val="ListParagraph"/>
-        <w:spacing w:line="240" w:lineRule="auto"/>
+        <w:rPr>
+          <w:rFonts w:ascii="Times New Roman" w:hAnsi="Times New Roman" w:cs="Times New Roman"/>
+          <w:sz w:val="24"/>
+          <w:szCs w:val="24"/>
+        </w:rPr>
+      </w:pPr>
+      <w:r>
+        <w:rPr>
+          <w:rFonts w:ascii="Times New Roman" w:hAnsi="Times New Roman" w:cs="Times New Roman"/>
+          <w:sz w:val="24"/>
+          <w:szCs w:val="24"/>
+        </w:rPr>
+        <w:t>The Calculator shall check the order of operators and determine what will be executed first based on the precedence. Multiplication (*) and division (/) have the highest precedence from left to right, follow by addition (+) and subtraction (-).</w:t>
+      </w:r>
+    </w:p>
+    <w:p>
+      <w:pPr>
+        <w:pStyle w:val="ListParagraph"/>
         <w:ind w:left="1080"/>
         <w:rPr>
           <w:rFonts w:ascii="Times New Roman" w:hAnsi="Times New Roman" w:cs="Times New Roman"/>
@@ -1036,8 +1377,7 @@
     <w:p>
       <w:pPr>
         <w:pStyle w:val="ListParagraph"/>
-        <w:spacing w:line="240" w:lineRule="auto"/>
-        <w:ind w:left="1440"/>
+        <w:ind w:left="1080" w:firstLine="360"/>
         <w:rPr>
           <w:rFonts w:ascii="Times New Roman" w:hAnsi="Times New Roman" w:cs="Times New Roman"/>
           <w:sz w:val="24"/>
@@ -1056,20 +1396,7 @@
     <w:p>
       <w:pPr>
         <w:pStyle w:val="ListParagraph"/>
-        <w:spacing w:line="240" w:lineRule="auto"/>
-        <w:ind w:left="1440"/>
-        <w:rPr>
-          <w:rFonts w:ascii="Times New Roman" w:hAnsi="Times New Roman" w:cs="Times New Roman"/>
-          <w:sz w:val="24"/>
-          <w:szCs w:val="24"/>
-        </w:rPr>
-      </w:pPr>
-    </w:p>
-    <w:p>
-      <w:pPr>
-        <w:pStyle w:val="ListParagraph"/>
-        <w:spacing w:line="240" w:lineRule="auto"/>
-        <w:ind w:left="1440"/>
+        <w:ind w:left="1080"/>
         <w:rPr>
           <w:rFonts w:ascii="Times New Roman" w:hAnsi="Times New Roman" w:cs="Times New Roman"/>
           <w:sz w:val="24"/>
@@ -1083,20 +1410,7 @@
           <w:szCs w:val="24"/>
         </w:rPr>
         <w:tab/>
-        <w:t>Inputting -9 will produce the result -9.</w:t>
-      </w:r>
-    </w:p>
-    <w:p>
-      <w:pPr>
-        <w:pStyle w:val="ListParagraph"/>
-        <w:spacing w:line="240" w:lineRule="auto"/>
-        <w:ind w:left="1440"/>
-        <w:rPr>
-          <w:rFonts w:ascii="Times New Roman" w:hAnsi="Times New Roman" w:cs="Times New Roman"/>
-          <w:sz w:val="24"/>
-          <w:szCs w:val="24"/>
-        </w:rPr>
-      </w:pPr>
+      </w:r>
       <w:r>
         <w:rPr>
           <w:rFonts w:ascii="Times New Roman" w:hAnsi="Times New Roman" w:cs="Times New Roman"/>
@@ -1104,136 +1418,27 @@
           <w:szCs w:val="24"/>
         </w:rPr>
         <w:tab/>
-        <w:t>Inputting --9 (that’s two minus signs) will produce the result 9.</w:t>
-      </w:r>
-    </w:p>
-    <w:p>
-      <w:pPr>
-        <w:pStyle w:val="ListParagraph"/>
-        <w:spacing w:line="240" w:lineRule="auto"/>
-        <w:ind w:left="2160"/>
-        <w:rPr>
-          <w:rFonts w:ascii="Times New Roman" w:hAnsi="Times New Roman" w:cs="Times New Roman"/>
-          <w:sz w:val="24"/>
-          <w:szCs w:val="24"/>
-        </w:rPr>
-      </w:pPr>
-      <w:r>
-        <w:rPr>
-          <w:rFonts w:ascii="Times New Roman" w:hAnsi="Times New Roman" w:cs="Times New Roman"/>
-          <w:sz w:val="24"/>
-          <w:szCs w:val="24"/>
-        </w:rPr>
-        <w:t>Inputting +9-1 will be the same as inputting 9 -1 which will produce the result of 8.</w:t>
-      </w:r>
-    </w:p>
-    <w:p>
-      <w:pPr>
-        <w:pStyle w:val="ListParagraph"/>
-        <w:spacing w:line="240" w:lineRule="auto"/>
-        <w:ind w:left="2160"/>
-        <w:rPr>
-          <w:rFonts w:ascii="Times New Roman" w:hAnsi="Times New Roman" w:cs="Times New Roman"/>
-          <w:sz w:val="24"/>
-          <w:szCs w:val="24"/>
-        </w:rPr>
-      </w:pPr>
-      <w:r>
-        <w:rPr>
-          <w:rFonts w:ascii="Times New Roman" w:hAnsi="Times New Roman" w:cs="Times New Roman"/>
-          <w:sz w:val="24"/>
-          <w:szCs w:val="24"/>
-        </w:rPr>
-        <w:t>Inputting -9-1 will produce the result of -10.</w:t>
-      </w:r>
+        <w:t>Inputting 2+3*4/2 will produce 8 as a result.</w:t>
+      </w:r>
+    </w:p>
+    <w:p>
+      <w:pPr>
+        <w:pStyle w:val="ListParagraph"/>
+        <w:ind w:left="1080"/>
+        <w:rPr>
+          <w:rFonts w:ascii="Times New Roman" w:hAnsi="Times New Roman" w:cs="Times New Roman"/>
+          <w:sz w:val="24"/>
+          <w:szCs w:val="24"/>
+        </w:rPr>
+      </w:pPr>
     </w:p>
     <w:p>
       <w:pPr>
         <w:pStyle w:val="ListParagraph"/>
         <w:numPr>
           <w:ilvl w:val="0"/>
-          <w:numId w:val="2"/>
+          <w:numId w:val="3"/>
         </w:numPr>
-        <w:rPr>
-          <w:rFonts w:ascii="Times New Roman" w:hAnsi="Times New Roman" w:cs="Times New Roman"/>
-          <w:sz w:val="24"/>
-          <w:szCs w:val="24"/>
-        </w:rPr>
-      </w:pPr>
-      <w:r>
-        <w:rPr>
-          <w:rFonts w:ascii="Times New Roman" w:hAnsi="Times New Roman" w:cs="Times New Roman"/>
-          <w:sz w:val="24"/>
-          <w:szCs w:val="24"/>
-        </w:rPr>
-        <w:t>The Calculator shall check the order of operators and determine what will be executed first based on the precedence. Multiplication (*) and division (/) have the highest precedence from left to right, follow by addition (+) and subtraction (-).</w:t>
-      </w:r>
-    </w:p>
-    <w:p>
-      <w:pPr>
-        <w:pStyle w:val="ListParagraph"/>
-        <w:ind w:left="1080"/>
-        <w:rPr>
-          <w:rFonts w:ascii="Times New Roman" w:hAnsi="Times New Roman" w:cs="Times New Roman"/>
-          <w:sz w:val="24"/>
-          <w:szCs w:val="24"/>
-        </w:rPr>
-      </w:pPr>
-    </w:p>
-    <w:p>
-      <w:pPr>
-        <w:pStyle w:val="ListParagraph"/>
-        <w:ind w:left="1080" w:firstLine="360"/>
-        <w:rPr>
-          <w:rFonts w:ascii="Times New Roman" w:hAnsi="Times New Roman" w:cs="Times New Roman"/>
-          <w:sz w:val="24"/>
-          <w:szCs w:val="24"/>
-        </w:rPr>
-      </w:pPr>
-      <w:r>
-        <w:rPr>
-          <w:rFonts w:ascii="Times New Roman" w:hAnsi="Times New Roman" w:cs="Times New Roman"/>
-          <w:sz w:val="24"/>
-          <w:szCs w:val="24"/>
-        </w:rPr>
-        <w:t>For example:</w:t>
-      </w:r>
-    </w:p>
-    <w:p>
-      <w:pPr>
-        <w:pStyle w:val="ListParagraph"/>
-        <w:ind w:left="1080"/>
-        <w:rPr>
-          <w:rFonts w:ascii="Times New Roman" w:hAnsi="Times New Roman" w:cs="Times New Roman"/>
-          <w:sz w:val="24"/>
-          <w:szCs w:val="24"/>
-        </w:rPr>
-      </w:pPr>
-      <w:r>
-        <w:rPr>
-          <w:rFonts w:ascii="Times New Roman" w:hAnsi="Times New Roman" w:cs="Times New Roman"/>
-          <w:sz w:val="24"/>
-          <w:szCs w:val="24"/>
-        </w:rPr>
-        <w:tab/>
-      </w:r>
-      <w:r>
-        <w:rPr>
-          <w:rFonts w:ascii="Times New Roman" w:hAnsi="Times New Roman" w:cs="Times New Roman"/>
-          <w:sz w:val="24"/>
-          <w:szCs w:val="24"/>
-        </w:rPr>
-        <w:tab/>
-        <w:t>Inputting 2+3*4/2 will produce 8 as a result.</w:t>
-      </w:r>
-    </w:p>
-    <w:p>
-      <w:pPr>
-        <w:pStyle w:val="ListParagraph"/>
-        <w:numPr>
-          <w:ilvl w:val="0"/>
-          <w:numId w:val="2"/>
-        </w:numPr>
         <w:spacing w:line="240" w:lineRule="auto"/>
         <w:rPr>
           <w:rFonts w:ascii="Times New Roman" w:hAnsi="Times New Roman" w:cs="Times New Roman"/>
@@ -1248,151 +1453,6 @@
           <w:szCs w:val="24"/>
         </w:rPr>
         <w:t>The Calculator shall allow for multiple calculations to be performed before a session is terminated. If the user does not type in “quit”, the program will keep asking the user to input another equation.</w:t>
-      </w:r>
-    </w:p>
-    <w:p>
-      <w:pPr>
-        <w:pStyle w:val="ListParagraph"/>
-        <w:numPr>
-          <w:ilvl w:val="0"/>
-          <w:numId w:val="2"/>
-        </w:numPr>
-        <w:spacing w:line="480" w:lineRule="auto"/>
-        <w:rPr>
-          <w:rFonts w:ascii="Times New Roman" w:hAnsi="Times New Roman" w:cs="Times New Roman"/>
-          <w:sz w:val="24"/>
-          <w:szCs w:val="24"/>
-        </w:rPr>
-      </w:pPr>
-      <w:r>
-        <w:rPr>
-          <w:rFonts w:ascii="Times New Roman" w:hAnsi="Times New Roman" w:cs="Times New Roman"/>
-          <w:sz w:val="24"/>
-          <w:szCs w:val="24"/>
-        </w:rPr>
-        <w:t>The Calculator program will allow whitespace between operands and operators.</w:t>
-      </w:r>
-    </w:p>
-    <w:p>
-      <w:pPr>
-        <w:pStyle w:val="ListParagraph"/>
-        <w:spacing w:line="240" w:lineRule="auto"/>
-        <w:ind w:left="1080"/>
-        <w:rPr>
-          <w:rFonts w:ascii="Times New Roman" w:hAnsi="Times New Roman" w:cs="Times New Roman"/>
-          <w:sz w:val="24"/>
-          <w:szCs w:val="24"/>
-        </w:rPr>
-      </w:pPr>
-      <w:r>
-        <w:rPr>
-          <w:rFonts w:ascii="Times New Roman" w:hAnsi="Times New Roman" w:cs="Times New Roman"/>
-          <w:sz w:val="24"/>
-          <w:szCs w:val="24"/>
-        </w:rPr>
-        <w:lastRenderedPageBreak/>
-        <w:t>For example:</w:t>
-      </w:r>
-    </w:p>
-    <w:p>
-      <w:pPr>
-        <w:pStyle w:val="ListParagraph"/>
-        <w:spacing w:line="240" w:lineRule="auto"/>
-        <w:ind w:left="1440"/>
-        <w:rPr>
-          <w:rFonts w:ascii="Times New Roman" w:hAnsi="Times New Roman" w:cs="Times New Roman"/>
-          <w:sz w:val="24"/>
-          <w:szCs w:val="24"/>
-        </w:rPr>
-      </w:pPr>
-      <w:r>
-        <w:rPr>
-          <w:rFonts w:ascii="Times New Roman" w:hAnsi="Times New Roman" w:cs="Times New Roman"/>
-          <w:sz w:val="24"/>
-          <w:szCs w:val="24"/>
-        </w:rPr>
-        <w:t>If we have 1_+_10 as an input (where “_” is a whitespace), the program will take it as 1+10 and produce the result of 11.</w:t>
-      </w:r>
-    </w:p>
-    <w:p>
-      <w:pPr>
-        <w:pStyle w:val="ListParagraph"/>
-        <w:numPr>
-          <w:ilvl w:val="0"/>
-          <w:numId w:val="2"/>
-        </w:numPr>
-        <w:spacing w:line="240" w:lineRule="auto"/>
-        <w:rPr>
-          <w:rFonts w:ascii="Times New Roman" w:hAnsi="Times New Roman" w:cs="Times New Roman"/>
-          <w:sz w:val="24"/>
-          <w:szCs w:val="24"/>
-        </w:rPr>
-      </w:pPr>
-      <w:r>
-        <w:rPr>
-          <w:rFonts w:ascii="Times New Roman" w:hAnsi="Times New Roman" w:cs="Times New Roman"/>
-          <w:sz w:val="24"/>
-          <w:szCs w:val="24"/>
-        </w:rPr>
-        <w:t>The Calculator program will verify whether an equation that is received as input is formatted correctly or not.</w:t>
-      </w:r>
-    </w:p>
-    <w:p>
-      <w:pPr>
-        <w:spacing w:line="240" w:lineRule="auto"/>
-        <w:ind w:left="1080"/>
-        <w:rPr>
-          <w:rFonts w:ascii="Times New Roman" w:hAnsi="Times New Roman" w:cs="Times New Roman"/>
-          <w:sz w:val="24"/>
-          <w:szCs w:val="24"/>
-        </w:rPr>
-      </w:pPr>
-      <w:r>
-        <w:rPr>
-          <w:rFonts w:ascii="Times New Roman" w:hAnsi="Times New Roman" w:cs="Times New Roman"/>
-          <w:sz w:val="24"/>
-          <w:szCs w:val="24"/>
-        </w:rPr>
-        <w:t>For example:</w:t>
-      </w:r>
-    </w:p>
-    <w:p>
-      <w:pPr>
-        <w:spacing w:line="240" w:lineRule="auto"/>
-        <w:ind w:left="1080"/>
-        <w:rPr>
-          <w:rFonts w:ascii="Times New Roman" w:hAnsi="Times New Roman" w:cs="Times New Roman"/>
-          <w:sz w:val="24"/>
-          <w:szCs w:val="24"/>
-        </w:rPr>
-      </w:pPr>
-      <w:r>
-        <w:rPr>
-          <w:rFonts w:ascii="Times New Roman" w:hAnsi="Times New Roman" w:cs="Times New Roman"/>
-          <w:sz w:val="24"/>
-          <w:szCs w:val="24"/>
-        </w:rPr>
-        <w:tab/>
-        <w:t>Inputting 1+ is incorrect, since there is a missing operand.</w:t>
-      </w:r>
-    </w:p>
-    <w:p>
-      <w:pPr>
-        <w:spacing w:line="240" w:lineRule="auto"/>
-        <w:ind w:left="1440"/>
-        <w:rPr>
-          <w:rFonts w:ascii="Times New Roman" w:hAnsi="Times New Roman" w:cs="Times New Roman"/>
-          <w:sz w:val="24"/>
-          <w:szCs w:val="24"/>
-        </w:rPr>
-      </w:pPr>
-      <w:r>
-        <w:rPr>
-          <w:rFonts w:ascii="Times New Roman" w:hAnsi="Times New Roman" w:cs="Times New Roman"/>
-          <w:sz w:val="24"/>
-          <w:szCs w:val="24"/>
-        </w:rPr>
-        <w:t>Inputting +1, however, will be considered as a unary operation and will produce 1 as the result.</w:t>
       </w:r>
     </w:p>
     <w:sectPr>
@@ -1613,7 +1673,7 @@
     </w:lvl>
   </w:abstractNum>
   <w:abstractNum w:abstractNumId="1" w15:restartNumberingAfterBreak="0">
-    <w:nsid w:val="6FA726DB"/>
+    <w:nsid w:val="5A1F301D"/>
     <w:multiLevelType w:val="hybridMultilevel"/>
     <w:tmpl w:val="544A3166"/>
     <w:lvl w:ilvl="0" w:tplc="3C0A99C2">
@@ -1701,10 +1761,102 @@
       </w:pPr>
     </w:lvl>
   </w:abstractNum>
+  <w:abstractNum w:abstractNumId="2" w15:restartNumberingAfterBreak="0">
+    <w:nsid w:val="6FA726DB"/>
+    <w:multiLevelType w:val="hybridMultilevel"/>
+    <w:tmpl w:val="544A3166"/>
+    <w:lvl w:ilvl="0" w:tplc="3C0A99C2">
+      <w:start w:val="1"/>
+      <w:numFmt w:val="decimal"/>
+      <w:lvlText w:val="%1."/>
+      <w:lvlJc w:val="left"/>
+      <w:pPr>
+        <w:ind w:left="1080" w:hanging="360"/>
+      </w:pPr>
+      <w:rPr>
+        <w:rFonts w:hint="default"/>
+      </w:rPr>
+    </w:lvl>
+    <w:lvl w:ilvl="1" w:tplc="04090019">
+      <w:start w:val="1"/>
+      <w:numFmt w:val="lowerLetter"/>
+      <w:lvlText w:val="%2."/>
+      <w:lvlJc w:val="left"/>
+      <w:pPr>
+        <w:ind w:left="1800" w:hanging="360"/>
+      </w:pPr>
+    </w:lvl>
+    <w:lvl w:ilvl="2" w:tplc="0409001B" w:tentative="1">
+      <w:start w:val="1"/>
+      <w:numFmt w:val="lowerRoman"/>
+      <w:lvlText w:val="%3."/>
+      <w:lvlJc w:val="right"/>
+      <w:pPr>
+        <w:ind w:left="2520" w:hanging="180"/>
+      </w:pPr>
+    </w:lvl>
+    <w:lvl w:ilvl="3" w:tplc="0409000F" w:tentative="1">
+      <w:start w:val="1"/>
+      <w:numFmt w:val="decimal"/>
+      <w:lvlText w:val="%4."/>
+      <w:lvlJc w:val="left"/>
+      <w:pPr>
+        <w:ind w:left="3240" w:hanging="360"/>
+      </w:pPr>
+    </w:lvl>
+    <w:lvl w:ilvl="4" w:tplc="04090019" w:tentative="1">
+      <w:start w:val="1"/>
+      <w:numFmt w:val="lowerLetter"/>
+      <w:lvlText w:val="%5."/>
+      <w:lvlJc w:val="left"/>
+      <w:pPr>
+        <w:ind w:left="3960" w:hanging="360"/>
+      </w:pPr>
+    </w:lvl>
+    <w:lvl w:ilvl="5" w:tplc="0409001B" w:tentative="1">
+      <w:start w:val="1"/>
+      <w:numFmt w:val="lowerRoman"/>
+      <w:lvlText w:val="%6."/>
+      <w:lvlJc w:val="right"/>
+      <w:pPr>
+        <w:ind w:left="4680" w:hanging="180"/>
+      </w:pPr>
+    </w:lvl>
+    <w:lvl w:ilvl="6" w:tplc="0409000F" w:tentative="1">
+      <w:start w:val="1"/>
+      <w:numFmt w:val="decimal"/>
+      <w:lvlText w:val="%7."/>
+      <w:lvlJc w:val="left"/>
+      <w:pPr>
+        <w:ind w:left="5400" w:hanging="360"/>
+      </w:pPr>
+    </w:lvl>
+    <w:lvl w:ilvl="7" w:tplc="04090019" w:tentative="1">
+      <w:start w:val="1"/>
+      <w:numFmt w:val="lowerLetter"/>
+      <w:lvlText w:val="%8."/>
+      <w:lvlJc w:val="left"/>
+      <w:pPr>
+        <w:ind w:left="6120" w:hanging="360"/>
+      </w:pPr>
+    </w:lvl>
+    <w:lvl w:ilvl="8" w:tplc="0409001B" w:tentative="1">
+      <w:start w:val="1"/>
+      <w:numFmt w:val="lowerRoman"/>
+      <w:lvlText w:val="%9."/>
+      <w:lvlJc w:val="right"/>
+      <w:pPr>
+        <w:ind w:left="6840" w:hanging="180"/>
+      </w:pPr>
+    </w:lvl>
+  </w:abstractNum>
   <w:num w:numId="1">
     <w:abstractNumId w:val="0"/>
   </w:num>
   <w:num w:numId="2">
+    <w:abstractNumId w:val="2"/>
+  </w:num>
+  <w:num w:numId="3">
     <w:abstractNumId w:val="1"/>
   </w:num>
 </w:numbering>

</xml_diff>

<commit_message>
Update Documents/Calculator System Requirements v3.0.docx
</commit_message>
<xml_diff>
--- a/Documents/Calculator System Requirements v3.0.docx
+++ b/Documents/Calculator System Requirements v3.0.docx
@@ -35,6 +35,8 @@
         </w:rPr>
         <w:t>.0)</w:t>
       </w:r>
+      <w:bookmarkStart w:id="0" w:name="_GoBack"/>
+      <w:bookmarkEnd w:id="0"/>
     </w:p>
     <w:p>
       <w:pPr>
@@ -631,8 +633,6 @@
         </w:rPr>
         <w:t>The Calculator shall be able to take in two integers and perform addition on them.</w:t>
       </w:r>
-      <w:bookmarkStart w:id="0" w:name="_GoBack"/>
-      <w:bookmarkEnd w:id="0"/>
     </w:p>
     <w:p>
       <w:pPr>
@@ -1575,7 +1575,7 @@
       <w:rPr>
         <w:lang w:val="pt-BR"/>
       </w:rPr>
-      <w:t>Sean Goffney</w:t>
+      <w:t>Shawn Goffney</w:t>
     </w:r>
   </w:p>
 </w:hdr>

</xml_diff>

<commit_message>
Updated Calculator Design Document
</commit_message>
<xml_diff>
--- a/Documents/Calculator System Requirements v3.0.docx
+++ b/Documents/Calculator System Requirements v3.0.docx
@@ -417,6 +417,14 @@
           <w:szCs w:val="24"/>
         </w:rPr>
         <w:t>11</w:t>
+      </w:r>
+      <w:r>
+        <w:rPr>
+          <w:rFonts w:ascii="Times New Roman" w:hAnsi="Times New Roman" w:cs="Times New Roman"/>
+          <w:sz w:val="24"/>
+          <w:szCs w:val="24"/>
+        </w:rPr>
+        <w:t xml:space="preserve"> </w:t>
       </w:r>
       <w:bookmarkStart w:id="0" w:name="_GoBack"/>
       <w:bookmarkEnd w:id="0"/>

</xml_diff>